<commit_message>
Added admin menu link to admin pages.
</commit_message>
<xml_diff>
--- a/To Do List.docx
+++ b/To Do List.docx
@@ -67,7 +67,7 @@
         </w:numPr>
       </w:pPr>
       <w:r>
-        <w:t>Program Select should validate</w:t>
+        <w:t>Add an “Already finished” option to the Semester select</w:t>
       </w:r>
     </w:p>
     <w:p>
@@ -79,7 +79,7 @@
         </w:numPr>
       </w:pPr>
       <w:r>
-        <w:t>Currently, if a student checks “current nait student” but doesn’t fill out the rest of the information, it is treated as though they didn’t check the box</w:t>
+        <w:t>Insert this into the database  as “-1”</w:t>
       </w:r>
     </w:p>
     <w:p>
@@ -91,7 +91,7 @@
         </w:numPr>
       </w:pPr>
       <w:r>
-        <w:t>Add an “Already finished” option to the Semester select</w:t>
+        <w:t>Add a section for students to enter in their prior post secondary work</w:t>
       </w:r>
     </w:p>
     <w:p>
@@ -103,7 +103,19 @@
         </w:numPr>
       </w:pPr>
       <w:r>
-        <w:t>Insert this into the database  as “-1”</w:t>
+        <w:t>This should be formatted to be consistent with the DegreeEntranceRequirement table</w:t>
+      </w:r>
+    </w:p>
+    <w:p>
+      <w:pPr>
+        <w:pStyle w:val="ListParagraph"/>
+        <w:numPr>
+          <w:ilvl w:val="1"/>
+          <w:numId w:val="1"/>
+        </w:numPr>
+      </w:pPr>
+      <w:r>
+        <w:t>Put this at the bottom of the high school courses page?</w:t>
       </w:r>
     </w:p>
     <w:p>
@@ -115,68 +127,10 @@
         </w:numPr>
       </w:pPr>
       <w:r>
-        <w:t>Fix formatting on buttons</w:t>
-      </w:r>
-    </w:p>
-    <w:p>
-      <w:pPr>
-        <w:pStyle w:val="ListParagraph"/>
-        <w:numPr>
-          <w:ilvl w:val="1"/>
-          <w:numId w:val="1"/>
-        </w:numPr>
-      </w:pPr>
-      <w:r>
-        <w:t>Use css class “button” on all buttons</w:t>
-      </w:r>
-    </w:p>
-    <w:p>
-      <w:pPr>
-        <w:pStyle w:val="ListParagraph"/>
-        <w:numPr>
-          <w:ilvl w:val="1"/>
-          <w:numId w:val="1"/>
-        </w:numPr>
-      </w:pPr>
-      <w:r>
-        <w:t>Additionally, use “next”, “back”, or “submit” as appropriate</w:t>
-      </w:r>
-    </w:p>
-    <w:p>
-      <w:pPr>
-        <w:pStyle w:val="ListParagraph"/>
-        <w:numPr>
-          <w:ilvl w:val="0"/>
-          <w:numId w:val="1"/>
-        </w:numPr>
-      </w:pPr>
-      <w:r>
-        <w:t>Add a section for students to enter in their prior post secondary work</w:t>
-      </w:r>
-    </w:p>
-    <w:p>
-      <w:pPr>
-        <w:pStyle w:val="ListParagraph"/>
-        <w:numPr>
-          <w:ilvl w:val="1"/>
-          <w:numId w:val="1"/>
-        </w:numPr>
-      </w:pPr>
-      <w:r>
-        <w:t>This should be formatted to be consistent with the DegreeEntranceRequirement table</w:t>
-      </w:r>
-    </w:p>
-    <w:p>
-      <w:pPr>
-        <w:pStyle w:val="ListParagraph"/>
-        <w:numPr>
-          <w:ilvl w:val="1"/>
-          <w:numId w:val="1"/>
-        </w:numPr>
-      </w:pPr>
-      <w:r>
-        <w:t>Put this at the bottom of the high school courses page?</w:t>
-      </w:r>
+        <w:t>If a student does not check that they are a current NAIT student, they should not be shown the Nait Course Selection screen</w:t>
+      </w:r>
+      <w:bookmarkStart w:id="0" w:name="_GoBack"/>
+      <w:bookmarkEnd w:id="0"/>
     </w:p>
     <w:p>
       <w:pPr>
@@ -298,16 +252,7 @@
     <w:p>
       <w:pPr>
         <w:pStyle w:val="ListParagraph"/>
-        <w:numPr>
-          <w:ilvl w:val="0"/>
-          <w:numId w:val="3"/>
-        </w:numPr>
-      </w:pPr>
-      <w:r>
-        <w:t>Need a way to add a Nait course that is not yet associated with any program</w:t>
-      </w:r>
-      <w:bookmarkStart w:id="0" w:name="_GoBack"/>
-      <w:bookmarkEnd w:id="0"/>
+      </w:pPr>
     </w:p>
     <w:sectPr>
       <w:pgSz w:w="12240" w:h="15840"/>

</xml_diff>